<commit_message>
Added route set up and flashcar dapp
</commit_message>
<xml_diff>
--- a/React Notes.docx
+++ b/React Notes.docx
@@ -1586,7 +1586,70 @@
         <w:t xml:space="preserve"> that needs to run after the component mounted, after first render that’s when we need component did mount. </w:t>
       </w:r>
     </w:p>
-    <w:p/>
+    <w:p>
+      <w:r>
+        <w:t xml:space="preserve">Includes is an es6 method and checks if a string is in another string. </w:t>
+      </w:r>
+      <w:r>
+        <w:t xml:space="preserve">It returns a Bool. </w:t>
+      </w:r>
+    </w:p>
+    <w:p>
+      <w:proofErr w:type="spellStart"/>
+      <w:r>
+        <w:t>Remmeber</w:t>
+      </w:r>
+      <w:proofErr w:type="spellEnd"/>
+      <w:r>
+        <w:t xml:space="preserve"> we can do react </w:t>
+      </w:r>
+      <w:proofErr w:type="spellStart"/>
+      <w:r>
+        <w:t>fontaweosme</w:t>
+      </w:r>
+      <w:proofErr w:type="spellEnd"/>
+      <w:r>
+        <w:t xml:space="preserve">. </w:t>
+      </w:r>
+    </w:p>
+    <w:p>
+      <w:r>
+        <w:t xml:space="preserve">React Router is a collection of navigational components. </w:t>
+      </w:r>
+      <w:r>
+        <w:t xml:space="preserve">Can help create </w:t>
+      </w:r>
+      <w:proofErr w:type="spellStart"/>
+      <w:r>
+        <w:t>bookmarable</w:t>
+      </w:r>
+      <w:proofErr w:type="spellEnd"/>
+      <w:r>
+        <w:t xml:space="preserve"> URLS or deep links. </w:t>
+      </w:r>
+      <w:proofErr w:type="spellStart"/>
+      <w:r>
+        <w:t>NavLink</w:t>
+      </w:r>
+      <w:proofErr w:type="spellEnd"/>
+      <w:r>
+        <w:t xml:space="preserve"> just gives us a lot more styling power. </w:t>
+      </w:r>
+      <w:r>
+        <w:t xml:space="preserve">We can call render in Route and pass a callback. </w:t>
+      </w:r>
+      <w:r>
+        <w:t xml:space="preserve">We can render a component and use this in the Route </w:t>
+      </w:r>
+      <w:proofErr w:type="spellStart"/>
+      <w:r>
+        <w:t>ehwne</w:t>
+      </w:r>
+      <w:proofErr w:type="spellEnd"/>
+      <w:r>
+        <w:t xml:space="preserve"> we need to pass props into the component. </w:t>
+      </w:r>
+    </w:p>
     <w:p>
       <w:r>
         <w:br w:type="page"/>

</xml_diff>

<commit_message>
inital test meta hoster site
</commit_message>
<xml_diff>
--- a/React Notes.docx
+++ b/React Notes.docx
@@ -1969,6 +1969,888 @@
       </w:r>
       <w:r>
         <w:t xml:space="preserve">The redux store knows once something has change I need to update the store. </w:t>
+      </w:r>
+    </w:p>
+    <w:p>
+      <w:r>
+        <w:t xml:space="preserve">Reduce loops through an array and uses and accumulator with the item to accumulate and the second argument is the initial value. </w:t>
+      </w:r>
+    </w:p>
+    <w:p>
+      <w:pPr>
+        <w:shd w:val="clear" w:color="auto" w:fill="1E1E1E"/>
+        <w:spacing w:after="0" w:line="285" w:lineRule="atLeast"/>
+        <w:rPr>
+          <w:rFonts w:ascii="Consolas" w:eastAsia="Times New Roman" w:hAnsi="Consolas" w:cs="Times New Roman"/>
+          <w:color w:val="D4D4D4"/>
+          <w:sz w:val="21"/>
+          <w:szCs w:val="21"/>
+          <w:lang w:eastAsia="en-CA"/>
+        </w:rPr>
+      </w:pPr>
+      <w:r>
+        <w:rPr>
+          <w:rFonts w:ascii="Consolas" w:eastAsia="Times New Roman" w:hAnsi="Consolas" w:cs="Times New Roman"/>
+          <w:color w:val="569CD6"/>
+          <w:sz w:val="21"/>
+          <w:szCs w:val="21"/>
+          <w:lang w:eastAsia="en-CA"/>
+        </w:rPr>
+        <w:t>const</w:t>
+      </w:r>
+      <w:r>
+        <w:rPr>
+          <w:rFonts w:ascii="Consolas" w:eastAsia="Times New Roman" w:hAnsi="Consolas" w:cs="Times New Roman"/>
+          <w:color w:val="D4D4D4"/>
+          <w:sz w:val="21"/>
+          <w:szCs w:val="21"/>
+          <w:lang w:eastAsia="en-CA"/>
+        </w:rPr>
+        <w:t xml:space="preserve"> </w:t>
+      </w:r>
+      <w:proofErr w:type="spellStart"/>
+      <w:r>
+        <w:rPr>
+          <w:rFonts w:ascii="Consolas" w:eastAsia="Times New Roman" w:hAnsi="Consolas" w:cs="Times New Roman"/>
+          <w:color w:val="4FC1FF"/>
+          <w:sz w:val="21"/>
+          <w:szCs w:val="21"/>
+          <w:lang w:eastAsia="en-CA"/>
+        </w:rPr>
+        <w:t>frozenQuantity</w:t>
+      </w:r>
+      <w:proofErr w:type="spellEnd"/>
+      <w:r>
+        <w:rPr>
+          <w:rFonts w:ascii="Consolas" w:eastAsia="Times New Roman" w:hAnsi="Consolas" w:cs="Times New Roman"/>
+          <w:color w:val="D4D4D4"/>
+          <w:sz w:val="21"/>
+          <w:szCs w:val="21"/>
+          <w:lang w:eastAsia="en-CA"/>
+        </w:rPr>
+        <w:t xml:space="preserve"> = </w:t>
+      </w:r>
+      <w:proofErr w:type="spellStart"/>
+      <w:r>
+        <w:rPr>
+          <w:rFonts w:ascii="Consolas" w:eastAsia="Times New Roman" w:hAnsi="Consolas" w:cs="Times New Roman"/>
+          <w:color w:val="569CD6"/>
+          <w:sz w:val="21"/>
+          <w:szCs w:val="21"/>
+          <w:lang w:eastAsia="en-CA"/>
+        </w:rPr>
+        <w:t>this</w:t>
+      </w:r>
+      <w:r>
+        <w:rPr>
+          <w:rFonts w:ascii="Consolas" w:eastAsia="Times New Roman" w:hAnsi="Consolas" w:cs="Times New Roman"/>
+          <w:color w:val="D4D4D4"/>
+          <w:sz w:val="21"/>
+          <w:szCs w:val="21"/>
+          <w:lang w:eastAsia="en-CA"/>
+        </w:rPr>
+        <w:t>.</w:t>
+      </w:r>
+      <w:r>
+        <w:rPr>
+          <w:rFonts w:ascii="Consolas" w:eastAsia="Times New Roman" w:hAnsi="Consolas" w:cs="Times New Roman"/>
+          <w:color w:val="4FC1FF"/>
+          <w:sz w:val="21"/>
+          <w:szCs w:val="21"/>
+          <w:lang w:eastAsia="en-CA"/>
+        </w:rPr>
+        <w:t>props</w:t>
+      </w:r>
+      <w:r>
+        <w:rPr>
+          <w:rFonts w:ascii="Consolas" w:eastAsia="Times New Roman" w:hAnsi="Consolas" w:cs="Times New Roman"/>
+          <w:color w:val="D4D4D4"/>
+          <w:sz w:val="21"/>
+          <w:szCs w:val="21"/>
+          <w:lang w:eastAsia="en-CA"/>
+        </w:rPr>
+        <w:t>.</w:t>
+      </w:r>
+      <w:r>
+        <w:rPr>
+          <w:rFonts w:ascii="Consolas" w:eastAsia="Times New Roman" w:hAnsi="Consolas" w:cs="Times New Roman"/>
+          <w:color w:val="9CDCFE"/>
+          <w:sz w:val="21"/>
+          <w:szCs w:val="21"/>
+          <w:lang w:eastAsia="en-CA"/>
+        </w:rPr>
+        <w:t>frozenData</w:t>
+      </w:r>
+      <w:r>
+        <w:rPr>
+          <w:rFonts w:ascii="Consolas" w:eastAsia="Times New Roman" w:hAnsi="Consolas" w:cs="Times New Roman"/>
+          <w:color w:val="D4D4D4"/>
+          <w:sz w:val="21"/>
+          <w:szCs w:val="21"/>
+          <w:lang w:eastAsia="en-CA"/>
+        </w:rPr>
+        <w:t>.</w:t>
+      </w:r>
+      <w:r>
+        <w:rPr>
+          <w:rFonts w:ascii="Consolas" w:eastAsia="Times New Roman" w:hAnsi="Consolas" w:cs="Times New Roman"/>
+          <w:color w:val="DCDCAA"/>
+          <w:sz w:val="21"/>
+          <w:szCs w:val="21"/>
+          <w:lang w:eastAsia="en-CA"/>
+        </w:rPr>
+        <w:t>reduce</w:t>
+      </w:r>
+      <w:proofErr w:type="spellEnd"/>
+      <w:r>
+        <w:rPr>
+          <w:rFonts w:ascii="Consolas" w:eastAsia="Times New Roman" w:hAnsi="Consolas" w:cs="Times New Roman"/>
+          <w:color w:val="D4D4D4"/>
+          <w:sz w:val="21"/>
+          <w:szCs w:val="21"/>
+          <w:lang w:eastAsia="en-CA"/>
+        </w:rPr>
+        <w:t>((</w:t>
+      </w:r>
+      <w:proofErr w:type="spellStart"/>
+      <w:r>
+        <w:rPr>
+          <w:rFonts w:ascii="Consolas" w:eastAsia="Times New Roman" w:hAnsi="Consolas" w:cs="Times New Roman"/>
+          <w:color w:val="9CDCFE"/>
+          <w:sz w:val="21"/>
+          <w:szCs w:val="21"/>
+          <w:lang w:eastAsia="en-CA"/>
+        </w:rPr>
+        <w:t>accum</w:t>
+      </w:r>
+      <w:r>
+        <w:rPr>
+          <w:rFonts w:ascii="Consolas" w:eastAsia="Times New Roman" w:hAnsi="Consolas" w:cs="Times New Roman"/>
+          <w:color w:val="D4D4D4"/>
+          <w:sz w:val="21"/>
+          <w:szCs w:val="21"/>
+          <w:lang w:eastAsia="en-CA"/>
+        </w:rPr>
+        <w:t>,</w:t>
+      </w:r>
+      <w:r>
+        <w:rPr>
+          <w:rFonts w:ascii="Consolas" w:eastAsia="Times New Roman" w:hAnsi="Consolas" w:cs="Times New Roman"/>
+          <w:color w:val="9CDCFE"/>
+          <w:sz w:val="21"/>
+          <w:szCs w:val="21"/>
+          <w:lang w:eastAsia="en-CA"/>
+        </w:rPr>
+        <w:t>frozenItem</w:t>
+      </w:r>
+      <w:proofErr w:type="spellEnd"/>
+      <w:r>
+        <w:rPr>
+          <w:rFonts w:ascii="Consolas" w:eastAsia="Times New Roman" w:hAnsi="Consolas" w:cs="Times New Roman"/>
+          <w:color w:val="D4D4D4"/>
+          <w:sz w:val="21"/>
+          <w:szCs w:val="21"/>
+          <w:lang w:eastAsia="en-CA"/>
+        </w:rPr>
+        <w:t>)</w:t>
+      </w:r>
+      <w:r>
+        <w:rPr>
+          <w:rFonts w:ascii="Consolas" w:eastAsia="Times New Roman" w:hAnsi="Consolas" w:cs="Times New Roman"/>
+          <w:color w:val="569CD6"/>
+          <w:sz w:val="21"/>
+          <w:szCs w:val="21"/>
+          <w:lang w:eastAsia="en-CA"/>
+        </w:rPr>
+        <w:t>=&gt;</w:t>
+      </w:r>
+    </w:p>
+    <w:p>
+      <w:pPr>
+        <w:shd w:val="clear" w:color="auto" w:fill="1E1E1E"/>
+        <w:spacing w:after="0" w:line="285" w:lineRule="atLeast"/>
+        <w:rPr>
+          <w:rFonts w:ascii="Consolas" w:eastAsia="Times New Roman" w:hAnsi="Consolas" w:cs="Times New Roman"/>
+          <w:color w:val="D4D4D4"/>
+          <w:sz w:val="21"/>
+          <w:szCs w:val="21"/>
+          <w:lang w:eastAsia="en-CA"/>
+        </w:rPr>
+      </w:pPr>
+      <w:r>
+        <w:rPr>
+          <w:rFonts w:ascii="Consolas" w:eastAsia="Times New Roman" w:hAnsi="Consolas" w:cs="Times New Roman"/>
+          <w:color w:val="D4D4D4"/>
+          <w:sz w:val="21"/>
+          <w:szCs w:val="21"/>
+          <w:lang w:eastAsia="en-CA"/>
+        </w:rPr>
+        <w:t xml:space="preserve">            </w:t>
+      </w:r>
+      <w:r>
+        <w:rPr>
+          <w:rFonts w:ascii="Consolas" w:eastAsia="Times New Roman" w:hAnsi="Consolas" w:cs="Times New Roman"/>
+          <w:color w:val="9CDCFE"/>
+          <w:sz w:val="21"/>
+          <w:szCs w:val="21"/>
+          <w:lang w:eastAsia="en-CA"/>
+        </w:rPr>
+        <w:t>accum</w:t>
+      </w:r>
+      <w:r>
+        <w:rPr>
+          <w:rFonts w:ascii="Consolas" w:eastAsia="Times New Roman" w:hAnsi="Consolas" w:cs="Times New Roman"/>
+          <w:color w:val="D4D4D4"/>
+          <w:sz w:val="21"/>
+          <w:szCs w:val="21"/>
+          <w:lang w:eastAsia="en-CA"/>
+        </w:rPr>
+        <w:t>+</w:t>
+      </w:r>
+      <w:r>
+        <w:rPr>
+          <w:rFonts w:ascii="Consolas" w:eastAsia="Times New Roman" w:hAnsi="Consolas" w:cs="Times New Roman"/>
+          <w:color w:val="9CDCFE"/>
+          <w:sz w:val="21"/>
+          <w:szCs w:val="21"/>
+          <w:lang w:eastAsia="en-CA"/>
+        </w:rPr>
+        <w:t>frozenItem</w:t>
+      </w:r>
+      <w:r>
+        <w:rPr>
+          <w:rFonts w:ascii="Consolas" w:eastAsia="Times New Roman" w:hAnsi="Consolas" w:cs="Times New Roman"/>
+          <w:color w:val="D4D4D4"/>
+          <w:sz w:val="21"/>
+          <w:szCs w:val="21"/>
+          <w:lang w:eastAsia="en-CA"/>
+        </w:rPr>
+        <w:t>.</w:t>
+      </w:r>
+      <w:r>
+        <w:rPr>
+          <w:rFonts w:ascii="Consolas" w:eastAsia="Times New Roman" w:hAnsi="Consolas" w:cs="Times New Roman"/>
+          <w:color w:val="9CDCFE"/>
+          <w:sz w:val="21"/>
+          <w:szCs w:val="21"/>
+          <w:lang w:eastAsia="en-CA"/>
+        </w:rPr>
+        <w:t>quantity</w:t>
+      </w:r>
+      <w:r>
+        <w:rPr>
+          <w:rFonts w:ascii="Consolas" w:eastAsia="Times New Roman" w:hAnsi="Consolas" w:cs="Times New Roman"/>
+          <w:color w:val="D4D4D4"/>
+          <w:sz w:val="21"/>
+          <w:szCs w:val="21"/>
+          <w:lang w:eastAsia="en-CA"/>
+        </w:rPr>
+        <w:t>,</w:t>
+      </w:r>
+      <w:r>
+        <w:rPr>
+          <w:rFonts w:ascii="Consolas" w:eastAsia="Times New Roman" w:hAnsi="Consolas" w:cs="Times New Roman"/>
+          <w:color w:val="B5CEA8"/>
+          <w:sz w:val="21"/>
+          <w:szCs w:val="21"/>
+          <w:lang w:eastAsia="en-CA"/>
+        </w:rPr>
+        <w:t>0</w:t>
+      </w:r>
+      <w:r>
+        <w:rPr>
+          <w:rFonts w:ascii="Consolas" w:eastAsia="Times New Roman" w:hAnsi="Consolas" w:cs="Times New Roman"/>
+          <w:color w:val="D4D4D4"/>
+          <w:sz w:val="21"/>
+          <w:szCs w:val="21"/>
+          <w:lang w:eastAsia="en-CA"/>
+        </w:rPr>
+        <w:t>)</w:t>
+      </w:r>
+    </w:p>
+    <w:p/>
+    <w:p>
+      <w:r>
+        <w:t xml:space="preserve">Redux Middleware. </w:t>
+      </w:r>
+    </w:p>
+    <w:p>
+      <w:r>
+        <w:t xml:space="preserve">Remember redux is just the store and the store informed by functions that </w:t>
+      </w:r>
+      <w:proofErr w:type="spellStart"/>
+      <w:r>
+        <w:t>returna</w:t>
+      </w:r>
+      <w:proofErr w:type="spellEnd"/>
+      <w:r>
+        <w:t xml:space="preserve">  piece of state call reducers. The connect function gives us access to the store. </w:t>
+      </w:r>
+      <w:r>
+        <w:t xml:space="preserve">This new mapping is through </w:t>
+      </w:r>
+      <w:proofErr w:type="spellStart"/>
+      <w:r>
+        <w:t>mapstate</w:t>
+      </w:r>
+      <w:proofErr w:type="spellEnd"/>
+      <w:r>
+        <w:t xml:space="preserve"> to props. Action creators are not set up until we bind action creators. </w:t>
+      </w:r>
+      <w:r>
+        <w:t xml:space="preserve">If we want to do something before a dispatched action gets to the reducer we can do something via redux middleware. </w:t>
+      </w:r>
+      <w:r>
+        <w:t xml:space="preserve">Redux runs synchronously so it immediately sends action to dispatch and then to reducer. </w:t>
+      </w:r>
+      <w:r>
+        <w:t xml:space="preserve">We can use redux promise to deal with this. </w:t>
+      </w:r>
+      <w:r>
+        <w:t xml:space="preserve">Redux promise dispatches the resolved value of the promise. </w:t>
+      </w:r>
+      <w:r>
+        <w:t xml:space="preserve">Middle ware is applied to the store in the </w:t>
+      </w:r>
+      <w:proofErr w:type="spellStart"/>
+      <w:r>
+        <w:t>proivider</w:t>
+      </w:r>
+      <w:proofErr w:type="spellEnd"/>
+      <w:r>
+        <w:t xml:space="preserve">. </w:t>
+      </w:r>
+    </w:p>
+    <w:p>
+      <w:pPr>
+        <w:shd w:val="clear" w:color="auto" w:fill="1E1E1E"/>
+        <w:spacing w:after="0" w:line="285" w:lineRule="atLeast"/>
+        <w:rPr>
+          <w:rFonts w:ascii="Consolas" w:eastAsia="Times New Roman" w:hAnsi="Consolas" w:cs="Times New Roman"/>
+          <w:color w:val="D4D4D4"/>
+          <w:sz w:val="21"/>
+          <w:szCs w:val="21"/>
+          <w:lang w:eastAsia="en-CA"/>
+        </w:rPr>
+      </w:pPr>
+      <w:r>
+        <w:rPr>
+          <w:rFonts w:ascii="Consolas" w:eastAsia="Times New Roman" w:hAnsi="Consolas" w:cs="Times New Roman"/>
+          <w:color w:val="C586C0"/>
+          <w:sz w:val="21"/>
+          <w:szCs w:val="21"/>
+          <w:lang w:eastAsia="en-CA"/>
+        </w:rPr>
+        <w:t>import</w:t>
+      </w:r>
+      <w:r>
+        <w:rPr>
+          <w:rFonts w:ascii="Consolas" w:eastAsia="Times New Roman" w:hAnsi="Consolas" w:cs="Times New Roman"/>
+          <w:color w:val="D4D4D4"/>
+          <w:sz w:val="21"/>
+          <w:szCs w:val="21"/>
+          <w:lang w:eastAsia="en-CA"/>
+        </w:rPr>
+        <w:t xml:space="preserve"> { </w:t>
+      </w:r>
+      <w:proofErr w:type="spellStart"/>
+      <w:r>
+        <w:rPr>
+          <w:rFonts w:ascii="Consolas" w:eastAsia="Times New Roman" w:hAnsi="Consolas" w:cs="Times New Roman"/>
+          <w:color w:val="9CDCFE"/>
+          <w:sz w:val="21"/>
+          <w:szCs w:val="21"/>
+          <w:lang w:eastAsia="en-CA"/>
+        </w:rPr>
+        <w:t>createStore</w:t>
+      </w:r>
+      <w:proofErr w:type="spellEnd"/>
+      <w:r>
+        <w:rPr>
+          <w:rFonts w:ascii="Consolas" w:eastAsia="Times New Roman" w:hAnsi="Consolas" w:cs="Times New Roman"/>
+          <w:color w:val="D4D4D4"/>
+          <w:sz w:val="21"/>
+          <w:szCs w:val="21"/>
+          <w:lang w:eastAsia="en-CA"/>
+        </w:rPr>
+        <w:t xml:space="preserve">, </w:t>
+      </w:r>
+      <w:proofErr w:type="spellStart"/>
+      <w:r>
+        <w:rPr>
+          <w:rFonts w:ascii="Consolas" w:eastAsia="Times New Roman" w:hAnsi="Consolas" w:cs="Times New Roman"/>
+          <w:color w:val="9CDCFE"/>
+          <w:sz w:val="21"/>
+          <w:szCs w:val="21"/>
+          <w:lang w:eastAsia="en-CA"/>
+        </w:rPr>
+        <w:t>applyMiddleware</w:t>
+      </w:r>
+      <w:proofErr w:type="spellEnd"/>
+      <w:r>
+        <w:rPr>
+          <w:rFonts w:ascii="Consolas" w:eastAsia="Times New Roman" w:hAnsi="Consolas" w:cs="Times New Roman"/>
+          <w:color w:val="D4D4D4"/>
+          <w:sz w:val="21"/>
+          <w:szCs w:val="21"/>
+          <w:lang w:eastAsia="en-CA"/>
+        </w:rPr>
+        <w:t xml:space="preserve"> } </w:t>
+      </w:r>
+      <w:r>
+        <w:rPr>
+          <w:rFonts w:ascii="Consolas" w:eastAsia="Times New Roman" w:hAnsi="Consolas" w:cs="Times New Roman"/>
+          <w:color w:val="C586C0"/>
+          <w:sz w:val="21"/>
+          <w:szCs w:val="21"/>
+          <w:lang w:eastAsia="en-CA"/>
+        </w:rPr>
+        <w:t>from</w:t>
+      </w:r>
+      <w:r>
+        <w:rPr>
+          <w:rFonts w:ascii="Consolas" w:eastAsia="Times New Roman" w:hAnsi="Consolas" w:cs="Times New Roman"/>
+          <w:color w:val="D4D4D4"/>
+          <w:sz w:val="21"/>
+          <w:szCs w:val="21"/>
+          <w:lang w:eastAsia="en-CA"/>
+        </w:rPr>
+        <w:t xml:space="preserve"> </w:t>
+      </w:r>
+      <w:r>
+        <w:rPr>
+          <w:rFonts w:ascii="Consolas" w:eastAsia="Times New Roman" w:hAnsi="Consolas" w:cs="Times New Roman"/>
+          <w:color w:val="CE9178"/>
+          <w:sz w:val="21"/>
+          <w:szCs w:val="21"/>
+          <w:lang w:eastAsia="en-CA"/>
+        </w:rPr>
+        <w:t>'redux'</w:t>
+      </w:r>
+      <w:r>
+        <w:rPr>
+          <w:rFonts w:ascii="Consolas" w:eastAsia="Times New Roman" w:hAnsi="Consolas" w:cs="Times New Roman"/>
+          <w:color w:val="D4D4D4"/>
+          <w:sz w:val="21"/>
+          <w:szCs w:val="21"/>
+          <w:lang w:eastAsia="en-CA"/>
+        </w:rPr>
+        <w:t>;</w:t>
+      </w:r>
+    </w:p>
+    <w:p>
+      <w:pPr>
+        <w:shd w:val="clear" w:color="auto" w:fill="1E1E1E"/>
+        <w:spacing w:after="0" w:line="285" w:lineRule="atLeast"/>
+        <w:rPr>
+          <w:rFonts w:ascii="Consolas" w:eastAsia="Times New Roman" w:hAnsi="Consolas" w:cs="Times New Roman"/>
+          <w:color w:val="D4D4D4"/>
+          <w:sz w:val="21"/>
+          <w:szCs w:val="21"/>
+          <w:lang w:eastAsia="en-CA"/>
+        </w:rPr>
+      </w:pPr>
+      <w:r>
+        <w:rPr>
+          <w:rFonts w:ascii="Consolas" w:eastAsia="Times New Roman" w:hAnsi="Consolas" w:cs="Times New Roman"/>
+          <w:color w:val="C586C0"/>
+          <w:sz w:val="21"/>
+          <w:szCs w:val="21"/>
+          <w:lang w:eastAsia="en-CA"/>
+        </w:rPr>
+        <w:t>import</w:t>
+      </w:r>
+      <w:r>
+        <w:rPr>
+          <w:rFonts w:ascii="Consolas" w:eastAsia="Times New Roman" w:hAnsi="Consolas" w:cs="Times New Roman"/>
+          <w:color w:val="D4D4D4"/>
+          <w:sz w:val="21"/>
+          <w:szCs w:val="21"/>
+          <w:lang w:eastAsia="en-CA"/>
+        </w:rPr>
+        <w:t xml:space="preserve"> </w:t>
+      </w:r>
+      <w:proofErr w:type="spellStart"/>
+      <w:r>
+        <w:rPr>
+          <w:rFonts w:ascii="Consolas" w:eastAsia="Times New Roman" w:hAnsi="Consolas" w:cs="Times New Roman"/>
+          <w:color w:val="9CDCFE"/>
+          <w:sz w:val="21"/>
+          <w:szCs w:val="21"/>
+          <w:lang w:eastAsia="en-CA"/>
+        </w:rPr>
+        <w:t>rootReducer</w:t>
+      </w:r>
+      <w:proofErr w:type="spellEnd"/>
+      <w:r>
+        <w:rPr>
+          <w:rFonts w:ascii="Consolas" w:eastAsia="Times New Roman" w:hAnsi="Consolas" w:cs="Times New Roman"/>
+          <w:color w:val="D4D4D4"/>
+          <w:sz w:val="21"/>
+          <w:szCs w:val="21"/>
+          <w:lang w:eastAsia="en-CA"/>
+        </w:rPr>
+        <w:t xml:space="preserve"> </w:t>
+      </w:r>
+      <w:r>
+        <w:rPr>
+          <w:rFonts w:ascii="Consolas" w:eastAsia="Times New Roman" w:hAnsi="Consolas" w:cs="Times New Roman"/>
+          <w:color w:val="C586C0"/>
+          <w:sz w:val="21"/>
+          <w:szCs w:val="21"/>
+          <w:lang w:eastAsia="en-CA"/>
+        </w:rPr>
+        <w:t>from</w:t>
+      </w:r>
+      <w:r>
+        <w:rPr>
+          <w:rFonts w:ascii="Consolas" w:eastAsia="Times New Roman" w:hAnsi="Consolas" w:cs="Times New Roman"/>
+          <w:color w:val="D4D4D4"/>
+          <w:sz w:val="21"/>
+          <w:szCs w:val="21"/>
+          <w:lang w:eastAsia="en-CA"/>
+        </w:rPr>
+        <w:t xml:space="preserve"> </w:t>
+      </w:r>
+      <w:r>
+        <w:rPr>
+          <w:rFonts w:ascii="Consolas" w:eastAsia="Times New Roman" w:hAnsi="Consolas" w:cs="Times New Roman"/>
+          <w:color w:val="CE9178"/>
+          <w:sz w:val="21"/>
+          <w:szCs w:val="21"/>
+          <w:lang w:eastAsia="en-CA"/>
+        </w:rPr>
+        <w:t>'./reducers/</w:t>
+      </w:r>
+      <w:proofErr w:type="spellStart"/>
+      <w:r>
+        <w:rPr>
+          <w:rFonts w:ascii="Consolas" w:eastAsia="Times New Roman" w:hAnsi="Consolas" w:cs="Times New Roman"/>
+          <w:color w:val="CE9178"/>
+          <w:sz w:val="21"/>
+          <w:szCs w:val="21"/>
+          <w:lang w:eastAsia="en-CA"/>
+        </w:rPr>
+        <w:t>rootReducer</w:t>
+      </w:r>
+      <w:proofErr w:type="spellEnd"/>
+      <w:r>
+        <w:rPr>
+          <w:rFonts w:ascii="Consolas" w:eastAsia="Times New Roman" w:hAnsi="Consolas" w:cs="Times New Roman"/>
+          <w:color w:val="CE9178"/>
+          <w:sz w:val="21"/>
+          <w:szCs w:val="21"/>
+          <w:lang w:eastAsia="en-CA"/>
+        </w:rPr>
+        <w:t>'</w:t>
+      </w:r>
+      <w:r>
+        <w:rPr>
+          <w:rFonts w:ascii="Consolas" w:eastAsia="Times New Roman" w:hAnsi="Consolas" w:cs="Times New Roman"/>
+          <w:color w:val="D4D4D4"/>
+          <w:sz w:val="21"/>
+          <w:szCs w:val="21"/>
+          <w:lang w:eastAsia="en-CA"/>
+        </w:rPr>
+        <w:t>;</w:t>
+      </w:r>
+    </w:p>
+    <w:p>
+      <w:pPr>
+        <w:shd w:val="clear" w:color="auto" w:fill="1E1E1E"/>
+        <w:spacing w:after="0" w:line="285" w:lineRule="atLeast"/>
+        <w:rPr>
+          <w:rFonts w:ascii="Consolas" w:eastAsia="Times New Roman" w:hAnsi="Consolas" w:cs="Times New Roman"/>
+          <w:color w:val="D4D4D4"/>
+          <w:sz w:val="21"/>
+          <w:szCs w:val="21"/>
+          <w:lang w:eastAsia="en-CA"/>
+        </w:rPr>
+      </w:pPr>
+      <w:r>
+        <w:rPr>
+          <w:rFonts w:ascii="Consolas" w:eastAsia="Times New Roman" w:hAnsi="Consolas" w:cs="Times New Roman"/>
+          <w:color w:val="C586C0"/>
+          <w:sz w:val="21"/>
+          <w:szCs w:val="21"/>
+          <w:lang w:eastAsia="en-CA"/>
+        </w:rPr>
+        <w:t>import</w:t>
+      </w:r>
+      <w:r>
+        <w:rPr>
+          <w:rFonts w:ascii="Consolas" w:eastAsia="Times New Roman" w:hAnsi="Consolas" w:cs="Times New Roman"/>
+          <w:color w:val="D4D4D4"/>
+          <w:sz w:val="21"/>
+          <w:szCs w:val="21"/>
+          <w:lang w:eastAsia="en-CA"/>
+        </w:rPr>
+        <w:t xml:space="preserve"> </w:t>
+      </w:r>
+      <w:proofErr w:type="spellStart"/>
+      <w:r>
+        <w:rPr>
+          <w:rFonts w:ascii="Consolas" w:eastAsia="Times New Roman" w:hAnsi="Consolas" w:cs="Times New Roman"/>
+          <w:color w:val="9CDCFE"/>
+          <w:sz w:val="21"/>
+          <w:szCs w:val="21"/>
+          <w:lang w:eastAsia="en-CA"/>
+        </w:rPr>
+        <w:t>reduxPromise</w:t>
+      </w:r>
+      <w:proofErr w:type="spellEnd"/>
+      <w:r>
+        <w:rPr>
+          <w:rFonts w:ascii="Consolas" w:eastAsia="Times New Roman" w:hAnsi="Consolas" w:cs="Times New Roman"/>
+          <w:color w:val="D4D4D4"/>
+          <w:sz w:val="21"/>
+          <w:szCs w:val="21"/>
+          <w:lang w:eastAsia="en-CA"/>
+        </w:rPr>
+        <w:t xml:space="preserve"> </w:t>
+      </w:r>
+      <w:r>
+        <w:rPr>
+          <w:rFonts w:ascii="Consolas" w:eastAsia="Times New Roman" w:hAnsi="Consolas" w:cs="Times New Roman"/>
+          <w:color w:val="C586C0"/>
+          <w:sz w:val="21"/>
+          <w:szCs w:val="21"/>
+          <w:lang w:eastAsia="en-CA"/>
+        </w:rPr>
+        <w:t>from</w:t>
+      </w:r>
+      <w:r>
+        <w:rPr>
+          <w:rFonts w:ascii="Consolas" w:eastAsia="Times New Roman" w:hAnsi="Consolas" w:cs="Times New Roman"/>
+          <w:color w:val="D4D4D4"/>
+          <w:sz w:val="21"/>
+          <w:szCs w:val="21"/>
+          <w:lang w:eastAsia="en-CA"/>
+        </w:rPr>
+        <w:t xml:space="preserve"> </w:t>
+      </w:r>
+      <w:r>
+        <w:rPr>
+          <w:rFonts w:ascii="Consolas" w:eastAsia="Times New Roman" w:hAnsi="Consolas" w:cs="Times New Roman"/>
+          <w:color w:val="CE9178"/>
+          <w:sz w:val="21"/>
+          <w:szCs w:val="21"/>
+          <w:lang w:eastAsia="en-CA"/>
+        </w:rPr>
+        <w:t>'redux-promise'</w:t>
+      </w:r>
+      <w:r>
+        <w:rPr>
+          <w:rFonts w:ascii="Consolas" w:eastAsia="Times New Roman" w:hAnsi="Consolas" w:cs="Times New Roman"/>
+          <w:color w:val="D4D4D4"/>
+          <w:sz w:val="21"/>
+          <w:szCs w:val="21"/>
+          <w:lang w:eastAsia="en-CA"/>
+        </w:rPr>
+        <w:t>;</w:t>
+      </w:r>
+    </w:p>
+    <w:p>
+      <w:pPr>
+        <w:shd w:val="clear" w:color="auto" w:fill="1E1E1E"/>
+        <w:spacing w:after="0" w:line="285" w:lineRule="atLeast"/>
+        <w:rPr>
+          <w:rFonts w:ascii="Consolas" w:eastAsia="Times New Roman" w:hAnsi="Consolas" w:cs="Times New Roman"/>
+          <w:color w:val="D4D4D4"/>
+          <w:sz w:val="21"/>
+          <w:szCs w:val="21"/>
+          <w:lang w:eastAsia="en-CA"/>
+        </w:rPr>
+      </w:pPr>
+    </w:p>
+    <w:p>
+      <w:pPr>
+        <w:shd w:val="clear" w:color="auto" w:fill="1E1E1E"/>
+        <w:spacing w:after="0" w:line="285" w:lineRule="atLeast"/>
+        <w:rPr>
+          <w:rFonts w:ascii="Consolas" w:eastAsia="Times New Roman" w:hAnsi="Consolas" w:cs="Times New Roman"/>
+          <w:color w:val="D4D4D4"/>
+          <w:sz w:val="21"/>
+          <w:szCs w:val="21"/>
+          <w:lang w:eastAsia="en-CA"/>
+        </w:rPr>
+      </w:pPr>
+      <w:r>
+        <w:rPr>
+          <w:rFonts w:ascii="Consolas" w:eastAsia="Times New Roman" w:hAnsi="Consolas" w:cs="Times New Roman"/>
+          <w:color w:val="569CD6"/>
+          <w:sz w:val="21"/>
+          <w:szCs w:val="21"/>
+          <w:lang w:eastAsia="en-CA"/>
+        </w:rPr>
+        <w:t>const</w:t>
+      </w:r>
+      <w:r>
+        <w:rPr>
+          <w:rFonts w:ascii="Consolas" w:eastAsia="Times New Roman" w:hAnsi="Consolas" w:cs="Times New Roman"/>
+          <w:color w:val="D4D4D4"/>
+          <w:sz w:val="21"/>
+          <w:szCs w:val="21"/>
+          <w:lang w:eastAsia="en-CA"/>
+        </w:rPr>
+        <w:t xml:space="preserve"> </w:t>
+      </w:r>
+      <w:proofErr w:type="spellStart"/>
+      <w:r>
+        <w:rPr>
+          <w:rFonts w:ascii="Consolas" w:eastAsia="Times New Roman" w:hAnsi="Consolas" w:cs="Times New Roman"/>
+          <w:color w:val="DCDCAA"/>
+          <w:sz w:val="21"/>
+          <w:szCs w:val="21"/>
+          <w:lang w:eastAsia="en-CA"/>
+        </w:rPr>
+        <w:t>theStore</w:t>
+      </w:r>
+      <w:proofErr w:type="spellEnd"/>
+      <w:r>
+        <w:rPr>
+          <w:rFonts w:ascii="Consolas" w:eastAsia="Times New Roman" w:hAnsi="Consolas" w:cs="Times New Roman"/>
+          <w:color w:val="D4D4D4"/>
+          <w:sz w:val="21"/>
+          <w:szCs w:val="21"/>
+          <w:lang w:eastAsia="en-CA"/>
+        </w:rPr>
+        <w:t xml:space="preserve"> = </w:t>
+      </w:r>
+      <w:proofErr w:type="spellStart"/>
+      <w:r>
+        <w:rPr>
+          <w:rFonts w:ascii="Consolas" w:eastAsia="Times New Roman" w:hAnsi="Consolas" w:cs="Times New Roman"/>
+          <w:color w:val="DCDCAA"/>
+          <w:sz w:val="21"/>
+          <w:szCs w:val="21"/>
+          <w:lang w:eastAsia="en-CA"/>
+        </w:rPr>
+        <w:t>applyMiddleware</w:t>
+      </w:r>
+      <w:proofErr w:type="spellEnd"/>
+      <w:r>
+        <w:rPr>
+          <w:rFonts w:ascii="Consolas" w:eastAsia="Times New Roman" w:hAnsi="Consolas" w:cs="Times New Roman"/>
+          <w:color w:val="D4D4D4"/>
+          <w:sz w:val="21"/>
+          <w:szCs w:val="21"/>
+          <w:lang w:eastAsia="en-CA"/>
+        </w:rPr>
+        <w:t>(</w:t>
+      </w:r>
+      <w:proofErr w:type="spellStart"/>
+      <w:r>
+        <w:rPr>
+          <w:rFonts w:ascii="Consolas" w:eastAsia="Times New Roman" w:hAnsi="Consolas" w:cs="Times New Roman"/>
+          <w:color w:val="DCDCAA"/>
+          <w:sz w:val="21"/>
+          <w:szCs w:val="21"/>
+          <w:lang w:eastAsia="en-CA"/>
+        </w:rPr>
+        <w:t>reduxPromise</w:t>
+      </w:r>
+      <w:proofErr w:type="spellEnd"/>
+      <w:r>
+        <w:rPr>
+          <w:rFonts w:ascii="Consolas" w:eastAsia="Times New Roman" w:hAnsi="Consolas" w:cs="Times New Roman"/>
+          <w:color w:val="D4D4D4"/>
+          <w:sz w:val="21"/>
+          <w:szCs w:val="21"/>
+          <w:lang w:eastAsia="en-CA"/>
+        </w:rPr>
+        <w:t xml:space="preserve">) </w:t>
+      </w:r>
+      <w:proofErr w:type="spellStart"/>
+      <w:r>
+        <w:rPr>
+          <w:rFonts w:ascii="Consolas" w:eastAsia="Times New Roman" w:hAnsi="Consolas" w:cs="Times New Roman"/>
+          <w:color w:val="4FC1FF"/>
+          <w:sz w:val="21"/>
+          <w:szCs w:val="21"/>
+          <w:lang w:eastAsia="en-CA"/>
+        </w:rPr>
+        <w:t>createStore</w:t>
+      </w:r>
+      <w:proofErr w:type="spellEnd"/>
+      <w:r>
+        <w:rPr>
+          <w:rFonts w:ascii="Consolas" w:eastAsia="Times New Roman" w:hAnsi="Consolas" w:cs="Times New Roman"/>
+          <w:color w:val="D4D4D4"/>
+          <w:sz w:val="21"/>
+          <w:szCs w:val="21"/>
+          <w:lang w:eastAsia="en-CA"/>
+        </w:rPr>
+        <w:t>(</w:t>
+      </w:r>
+      <w:proofErr w:type="spellStart"/>
+      <w:r>
+        <w:rPr>
+          <w:rFonts w:ascii="Consolas" w:eastAsia="Times New Roman" w:hAnsi="Consolas" w:cs="Times New Roman"/>
+          <w:color w:val="DCDCAA"/>
+          <w:sz w:val="21"/>
+          <w:szCs w:val="21"/>
+          <w:lang w:eastAsia="en-CA"/>
+        </w:rPr>
+        <w:t>rootReducer</w:t>
+      </w:r>
+      <w:proofErr w:type="spellEnd"/>
+      <w:r>
+        <w:rPr>
+          <w:rFonts w:ascii="Consolas" w:eastAsia="Times New Roman" w:hAnsi="Consolas" w:cs="Times New Roman"/>
+          <w:color w:val="D4D4D4"/>
+          <w:sz w:val="21"/>
+          <w:szCs w:val="21"/>
+          <w:lang w:eastAsia="en-CA"/>
+        </w:rPr>
+        <w:t>);</w:t>
+      </w:r>
+    </w:p>
+    <w:p>
+      <w:pPr>
+        <w:shd w:val="clear" w:color="auto" w:fill="1E1E1E"/>
+        <w:spacing w:after="0" w:line="285" w:lineRule="atLeast"/>
+        <w:rPr>
+          <w:rFonts w:ascii="Consolas" w:eastAsia="Times New Roman" w:hAnsi="Consolas" w:cs="Times New Roman"/>
+          <w:color w:val="D4D4D4"/>
+          <w:sz w:val="21"/>
+          <w:szCs w:val="21"/>
+          <w:lang w:eastAsia="en-CA"/>
+        </w:rPr>
+      </w:pPr>
+    </w:p>
+    <w:p/>
+    <w:p>
+      <w:r>
+        <w:t xml:space="preserve">Redux </w:t>
+      </w:r>
+      <w:proofErr w:type="spellStart"/>
+      <w:r>
+        <w:t>thunk</w:t>
+      </w:r>
+      <w:proofErr w:type="spellEnd"/>
+      <w:r>
+        <w:t xml:space="preserve"> gives us more control than redux promise. </w:t>
+      </w:r>
+      <w:r>
+        <w:t xml:space="preserve">Allows us to write action creators that return a function instead of an action. </w:t>
+      </w:r>
+      <w:r>
+        <w:t xml:space="preserve">It returns a function that runs. </w:t>
+      </w:r>
+      <w:r>
+        <w:t xml:space="preserve">When we pass a function in redux </w:t>
+      </w:r>
+      <w:proofErr w:type="spellStart"/>
+      <w:r>
+        <w:t>thunk</w:t>
+      </w:r>
+      <w:proofErr w:type="spellEnd"/>
+      <w:r>
+        <w:t xml:space="preserve"> , first function returned is the dispatch and the second is get State. </w:t>
+      </w:r>
+      <w:r>
+        <w:t xml:space="preserve">We may want to dispatch actions or some other manipulation if some data is already present. </w:t>
       </w:r>
     </w:p>
     <w:sectPr>
@@ -2383,6 +3265,7 @@
   <w:style w:type="character" w:default="1" w:styleId="DefaultParagraphFont">
     <w:name w:val="Default Paragraph Font"/>
     <w:uiPriority w:val="1"/>
+    <w:semiHidden/>
     <w:unhideWhenUsed/>
   </w:style>
   <w:style w:type="table" w:default="1" w:styleId="TableNormal">

</xml_diff>

<commit_message>
adding some gql testing
</commit_message>
<xml_diff>
--- a/React Notes.docx
+++ b/React Notes.docx
@@ -2861,6 +2861,284 @@
       <w:proofErr w:type="spellEnd"/>
       <w:r>
         <w:t xml:space="preserve"> reducers always get a piece of state and an action. </w:t>
+      </w:r>
+    </w:p>
+    <w:p>
+      <w:proofErr w:type="spellStart"/>
+      <w:r>
+        <w:t>Iat</w:t>
+      </w:r>
+      <w:proofErr w:type="spellEnd"/>
+      <w:r>
+        <w:t xml:space="preserve"> is when the json web token was issues/ </w:t>
+      </w:r>
+    </w:p>
+    <w:p>
+      <w:r>
+        <w:t xml:space="preserve">Redux is stored in browser memory and once refreshed everything else gets wiped away. </w:t>
+      </w:r>
+      <w:r>
+        <w:t xml:space="preserve">Cookies and such are persistent. We can use redux-persist middleware to allow for persistent storage. </w:t>
+      </w:r>
+    </w:p>
+    <w:p>
+      <w:r>
+        <w:t xml:space="preserve">Redux persist needs create store </w:t>
+      </w:r>
+      <w:proofErr w:type="spellStart"/>
+      <w:r>
+        <w:t>obv</w:t>
+      </w:r>
+      <w:proofErr w:type="spellEnd"/>
+      <w:r>
+        <w:t xml:space="preserve">. </w:t>
+      </w:r>
+      <w:r>
+        <w:t xml:space="preserve">We can use </w:t>
+      </w:r>
+      <w:proofErr w:type="spellStart"/>
+      <w:r>
+        <w:t>applymiddle</w:t>
+      </w:r>
+      <w:proofErr w:type="spellEnd"/>
+      <w:r>
+        <w:t xml:space="preserve"> ware module. Many options for local storage. </w:t>
+      </w:r>
+      <w:r>
+        <w:t xml:space="preserve">Local storage is default for web. </w:t>
+      </w:r>
+      <w:r>
+        <w:t xml:space="preserve">We can add a black list to persist config, if we did not want something to persist, a blacklist property and array has every reducer in redux to not include in the hydration. </w:t>
+      </w:r>
+      <w:proofErr w:type="spellStart"/>
+      <w:r>
+        <w:t>stateReconciler</w:t>
+      </w:r>
+      <w:proofErr w:type="spellEnd"/>
+      <w:r>
+        <w:t xml:space="preserve"> is autoMergeLevel2. Can Import autoMergeLevel2 from redux-persist/lib/</w:t>
+      </w:r>
+      <w:r>
+        <w:t xml:space="preserve">The loading allows us to add something to display while the information is </w:t>
+      </w:r>
+      <w:proofErr w:type="spellStart"/>
+      <w:r>
+        <w:t>loadinf</w:t>
+      </w:r>
+      <w:proofErr w:type="spellEnd"/>
+      <w:r>
+        <w:t xml:space="preserve">. </w:t>
+      </w:r>
+    </w:p>
+    <w:p>
+      <w:proofErr w:type="spellStart"/>
+      <w:r>
+        <w:t>This.props.match</w:t>
+      </w:r>
+      <w:proofErr w:type="spellEnd"/>
+      <w:r>
+        <w:t xml:space="preserve"> is where router keeps all matching type stuff, </w:t>
+      </w:r>
+    </w:p>
+    <w:p>
+      <w:r>
+        <w:lastRenderedPageBreak/>
+        <w:t xml:space="preserve">NPM run build bundles react in </w:t>
+      </w:r>
+      <w:proofErr w:type="spellStart"/>
+      <w:r>
+        <w:t>prodicution</w:t>
+      </w:r>
+      <w:proofErr w:type="spellEnd"/>
+      <w:r>
+        <w:t xml:space="preserve"> mode and optimizes it for performance. </w:t>
+      </w:r>
+      <w:r>
+        <w:t>React lazy lets us render a dynamic import as a regular component.</w:t>
+      </w:r>
+    </w:p>
+    <w:p/>
+    <w:p>
+      <w:r>
+        <w:t>OOP paradigm:</w:t>
+      </w:r>
+    </w:p>
+    <w:p>
+      <w:pPr>
+        <w:pStyle w:val="ListParagraph"/>
+        <w:numPr>
+          <w:ilvl w:val="0"/>
+          <w:numId w:val="1"/>
+        </w:numPr>
+      </w:pPr>
+      <w:r>
+        <w:t xml:space="preserve">Encapsulation. Methods or functions that belong to me. Mutate state uses setters and getters, thus in a controlled way. </w:t>
+      </w:r>
+    </w:p>
+    <w:p>
+      <w:pPr>
+        <w:pStyle w:val="ListParagraph"/>
+        <w:numPr>
+          <w:ilvl w:val="0"/>
+          <w:numId w:val="1"/>
+        </w:numPr>
+      </w:pPr>
+      <w:r>
+        <w:t xml:space="preserve">Abstraction. Hide all that we can from </w:t>
+      </w:r>
+      <w:proofErr w:type="spellStart"/>
+      <w:r>
+        <w:t>ouistide</w:t>
+      </w:r>
+      <w:proofErr w:type="spellEnd"/>
+      <w:r>
+        <w:t xml:space="preserve"> and expose what we need to. </w:t>
+      </w:r>
+    </w:p>
+    <w:p>
+      <w:pPr>
+        <w:pStyle w:val="ListParagraph"/>
+        <w:numPr>
+          <w:ilvl w:val="0"/>
+          <w:numId w:val="1"/>
+        </w:numPr>
+      </w:pPr>
+      <w:r>
+        <w:t>Inheritance</w:t>
+      </w:r>
+    </w:p>
+    <w:p>
+      <w:pPr>
+        <w:pStyle w:val="ListParagraph"/>
+        <w:numPr>
+          <w:ilvl w:val="0"/>
+          <w:numId w:val="1"/>
+        </w:numPr>
+      </w:pPr>
+      <w:r>
+        <w:t>Polymorphism</w:t>
+      </w:r>
+    </w:p>
+    <w:p/>
+    <w:p>
+      <w:r>
+        <w:t>We mutate state.</w:t>
+      </w:r>
+    </w:p>
+    <w:p>
+      <w:r>
+        <w:t xml:space="preserve">Functional </w:t>
+      </w:r>
+    </w:p>
+    <w:p>
+      <w:pPr>
+        <w:pStyle w:val="ListParagraph"/>
+        <w:numPr>
+          <w:ilvl w:val="0"/>
+          <w:numId w:val="2"/>
+        </w:numPr>
+      </w:pPr>
+      <w:r>
+        <w:t>Purity, we do not mutate state.</w:t>
+      </w:r>
+    </w:p>
+    <w:p>
+      <w:pPr>
+        <w:pStyle w:val="ListParagraph"/>
+        <w:numPr>
+          <w:ilvl w:val="0"/>
+          <w:numId w:val="2"/>
+        </w:numPr>
+      </w:pPr>
+      <w:r>
+        <w:t xml:space="preserve">Immutability. We replace </w:t>
+      </w:r>
+    </w:p>
+    <w:p/>
+    <w:p>
+      <w:r>
+        <w:t xml:space="preserve">Anytime we use a regular function we should use </w:t>
+      </w:r>
+      <w:proofErr w:type="spellStart"/>
+      <w:r>
+        <w:t>useEffect</w:t>
+      </w:r>
+      <w:proofErr w:type="spellEnd"/>
+      <w:r>
+        <w:t xml:space="preserve">. </w:t>
+      </w:r>
+      <w:r>
+        <w:t xml:space="preserve">The second </w:t>
+      </w:r>
+      <w:proofErr w:type="spellStart"/>
+      <w:r>
+        <w:t>arg</w:t>
+      </w:r>
+      <w:proofErr w:type="spellEnd"/>
+      <w:r>
+        <w:t xml:space="preserve"> in a </w:t>
+      </w:r>
+      <w:proofErr w:type="spellStart"/>
+      <w:r>
+        <w:t>useEffect</w:t>
+      </w:r>
+      <w:proofErr w:type="spellEnd"/>
+      <w:r>
+        <w:t xml:space="preserve"> is what to look for in order to run. </w:t>
+      </w:r>
+    </w:p>
+    <w:p/>
+    <w:p>
+      <w:proofErr w:type="spellStart"/>
+      <w:r>
+        <w:t>Graphql</w:t>
+      </w:r>
+      <w:proofErr w:type="spellEnd"/>
+    </w:p>
+    <w:p>
+      <w:r>
+        <w:t xml:space="preserve">We invoke express to create a server. </w:t>
+      </w:r>
+      <w:r>
+        <w:t xml:space="preserve">Express(). Express is request response handler. Get method takes first argument as endpoint, and second argument can be a callback </w:t>
+      </w:r>
+      <w:proofErr w:type="spellStart"/>
+      <w:r>
+        <w:t>fundtion</w:t>
+      </w:r>
+      <w:proofErr w:type="spellEnd"/>
+      <w:r>
+        <w:t xml:space="preserve"> to send some data,</w:t>
+      </w:r>
+    </w:p>
+    <w:p>
+      <w:r>
+        <w:t xml:space="preserve">GQL servers need types and resolvers. </w:t>
+      </w:r>
+      <w:r>
+        <w:t xml:space="preserve">We need http when using apollo with express. </w:t>
+      </w:r>
+      <w:r>
+        <w:t xml:space="preserve">Gives us ability to create a server. </w:t>
+      </w:r>
+      <w:proofErr w:type="spellStart"/>
+      <w:r>
+        <w:t>ApplyMiddleware</w:t>
+      </w:r>
+      <w:proofErr w:type="spellEnd"/>
+      <w:r>
+        <w:t xml:space="preserve"> connects apollo server to a specific http framework such as express. </w:t>
+      </w:r>
+      <w:r>
+        <w:t xml:space="preserve">We apply the express server to </w:t>
+      </w:r>
+      <w:proofErr w:type="spellStart"/>
+      <w:r>
+        <w:t>apollow</w:t>
+      </w:r>
+      <w:proofErr w:type="spellEnd"/>
+      <w:r>
+        <w:t xml:space="preserve"> server using middleware. </w:t>
       </w:r>
     </w:p>
     <w:sectPr>
@@ -2871,6 +3149,195 @@
     </w:sectPr>
   </w:body>
 </w:document>
+</file>
+
+<file path=word/numbering.xml><?xml version="1.0" encoding="utf-8"?>
+<w:numbering xmlns:wpc="http://schemas.microsoft.com/office/word/2010/wordprocessingCanvas" xmlns:cx="http://schemas.microsoft.com/office/drawing/2014/chartex" xmlns:cx1="http://schemas.microsoft.com/office/drawing/2015/9/8/chartex" xmlns:cx2="http://schemas.microsoft.com/office/drawing/2015/10/21/chartex" xmlns:cx3="http://schemas.microsoft.com/office/drawing/2016/5/9/chartex" xmlns:cx4="http://schemas.microsoft.com/office/drawing/2016/5/10/chartex" xmlns:cx5="http://schemas.microsoft.com/office/drawing/2016/5/11/chartex" xmlns:cx6="http://schemas.microsoft.com/office/drawing/2016/5/12/chartex" xmlns:cx7="http://schemas.microsoft.com/office/drawing/2016/5/13/chartex" xmlns:cx8="http://schemas.microsoft.com/office/drawing/2016/5/14/chartex" xmlns:mc="http://schemas.openxmlformats.org/markup-compatibility/2006" xmlns:aink="http://schemas.microsoft.com/office/drawing/2016/ink" xmlns:am3d="http://schemas.microsoft.com/office/drawing/2017/model3d" xmlns:o="urn:schemas-microsoft-com:office:office" xmlns:r="http://schemas.openxmlformats.org/officeDocument/2006/relationships" xmlns:m="http://schemas.openxmlformats.org/officeDocument/2006/math" xmlns:v="urn:schemas-microsoft-com:vml" xmlns:wp14="http://schemas.microsoft.com/office/word/2010/wordprocessingDrawing" xmlns:wp="http://schemas.openxmlformats.org/drawingml/2006/wordprocessingDrawing" xmlns:w10="urn:schemas-microsoft-com:office:word" xmlns:w="http://schemas.openxmlformats.org/wordprocessingml/2006/main" xmlns:w14="http://schemas.microsoft.com/office/word/2010/wordml" xmlns:w15="http://schemas.microsoft.com/office/word/2012/wordml" xmlns:w16cex="http://schemas.microsoft.com/office/word/2018/wordml/cex" xmlns:w16cid="http://schemas.microsoft.com/office/word/2016/wordml/cid" xmlns:w16="http://schemas.microsoft.com/office/word/2018/wordml" xmlns:w16sdtdh="http://schemas.microsoft.com/office/word/2020/wordml/sdtdatahash" xmlns:w16se="http://schemas.microsoft.com/office/word/2015/wordml/symex" xmlns:wpg="http://schemas.microsoft.com/office/word/2010/wordprocessingGroup" xmlns:wpi="http://schemas.microsoft.com/office/word/2010/wordprocessingInk" xmlns:wne="http://schemas.microsoft.com/office/word/2006/wordml" xmlns:wps="http://schemas.microsoft.com/office/word/2010/wordprocessingShape" mc:Ignorable="w14 w15 w16se w16cid w16 w16cex w16sdtdh wp14">
+  <w:abstractNum w:abstractNumId="0" w15:restartNumberingAfterBreak="0">
+    <w:nsid w:val="12A861A8"/>
+    <w:multiLevelType w:val="hybridMultilevel"/>
+    <w:tmpl w:val="992C9102"/>
+    <w:lvl w:ilvl="0" w:tplc="1009000F">
+      <w:start w:val="1"/>
+      <w:numFmt w:val="decimal"/>
+      <w:lvlText w:val="%1."/>
+      <w:lvlJc w:val="left"/>
+      <w:pPr>
+        <w:ind w:left="720" w:hanging="360"/>
+      </w:pPr>
+      <w:rPr>
+        <w:rFonts w:hint="default"/>
+      </w:rPr>
+    </w:lvl>
+    <w:lvl w:ilvl="1" w:tplc="10090019" w:tentative="1">
+      <w:start w:val="1"/>
+      <w:numFmt w:val="lowerLetter"/>
+      <w:lvlText w:val="%2."/>
+      <w:lvlJc w:val="left"/>
+      <w:pPr>
+        <w:ind w:left="1440" w:hanging="360"/>
+      </w:pPr>
+    </w:lvl>
+    <w:lvl w:ilvl="2" w:tplc="1009001B" w:tentative="1">
+      <w:start w:val="1"/>
+      <w:numFmt w:val="lowerRoman"/>
+      <w:lvlText w:val="%3."/>
+      <w:lvlJc w:val="right"/>
+      <w:pPr>
+        <w:ind w:left="2160" w:hanging="180"/>
+      </w:pPr>
+    </w:lvl>
+    <w:lvl w:ilvl="3" w:tplc="1009000F" w:tentative="1">
+      <w:start w:val="1"/>
+      <w:numFmt w:val="decimal"/>
+      <w:lvlText w:val="%4."/>
+      <w:lvlJc w:val="left"/>
+      <w:pPr>
+        <w:ind w:left="2880" w:hanging="360"/>
+      </w:pPr>
+    </w:lvl>
+    <w:lvl w:ilvl="4" w:tplc="10090019" w:tentative="1">
+      <w:start w:val="1"/>
+      <w:numFmt w:val="lowerLetter"/>
+      <w:lvlText w:val="%5."/>
+      <w:lvlJc w:val="left"/>
+      <w:pPr>
+        <w:ind w:left="3600" w:hanging="360"/>
+      </w:pPr>
+    </w:lvl>
+    <w:lvl w:ilvl="5" w:tplc="1009001B" w:tentative="1">
+      <w:start w:val="1"/>
+      <w:numFmt w:val="lowerRoman"/>
+      <w:lvlText w:val="%6."/>
+      <w:lvlJc w:val="right"/>
+      <w:pPr>
+        <w:ind w:left="4320" w:hanging="180"/>
+      </w:pPr>
+    </w:lvl>
+    <w:lvl w:ilvl="6" w:tplc="1009000F" w:tentative="1">
+      <w:start w:val="1"/>
+      <w:numFmt w:val="decimal"/>
+      <w:lvlText w:val="%7."/>
+      <w:lvlJc w:val="left"/>
+      <w:pPr>
+        <w:ind w:left="5040" w:hanging="360"/>
+      </w:pPr>
+    </w:lvl>
+    <w:lvl w:ilvl="7" w:tplc="10090019" w:tentative="1">
+      <w:start w:val="1"/>
+      <w:numFmt w:val="lowerLetter"/>
+      <w:lvlText w:val="%8."/>
+      <w:lvlJc w:val="left"/>
+      <w:pPr>
+        <w:ind w:left="5760" w:hanging="360"/>
+      </w:pPr>
+    </w:lvl>
+    <w:lvl w:ilvl="8" w:tplc="1009001B" w:tentative="1">
+      <w:start w:val="1"/>
+      <w:numFmt w:val="lowerRoman"/>
+      <w:lvlText w:val="%9."/>
+      <w:lvlJc w:val="right"/>
+      <w:pPr>
+        <w:ind w:left="6480" w:hanging="180"/>
+      </w:pPr>
+    </w:lvl>
+  </w:abstractNum>
+  <w:abstractNum w:abstractNumId="1" w15:restartNumberingAfterBreak="0">
+    <w:nsid w:val="6135028B"/>
+    <w:multiLevelType w:val="hybridMultilevel"/>
+    <w:tmpl w:val="76285B16"/>
+    <w:lvl w:ilvl="0" w:tplc="1009000F">
+      <w:start w:val="1"/>
+      <w:numFmt w:val="decimal"/>
+      <w:lvlText w:val="%1."/>
+      <w:lvlJc w:val="left"/>
+      <w:pPr>
+        <w:ind w:left="720" w:hanging="360"/>
+      </w:pPr>
+      <w:rPr>
+        <w:rFonts w:hint="default"/>
+      </w:rPr>
+    </w:lvl>
+    <w:lvl w:ilvl="1" w:tplc="10090019" w:tentative="1">
+      <w:start w:val="1"/>
+      <w:numFmt w:val="lowerLetter"/>
+      <w:lvlText w:val="%2."/>
+      <w:lvlJc w:val="left"/>
+      <w:pPr>
+        <w:ind w:left="1440" w:hanging="360"/>
+      </w:pPr>
+    </w:lvl>
+    <w:lvl w:ilvl="2" w:tplc="1009001B" w:tentative="1">
+      <w:start w:val="1"/>
+      <w:numFmt w:val="lowerRoman"/>
+      <w:lvlText w:val="%3."/>
+      <w:lvlJc w:val="right"/>
+      <w:pPr>
+        <w:ind w:left="2160" w:hanging="180"/>
+      </w:pPr>
+    </w:lvl>
+    <w:lvl w:ilvl="3" w:tplc="1009000F" w:tentative="1">
+      <w:start w:val="1"/>
+      <w:numFmt w:val="decimal"/>
+      <w:lvlText w:val="%4."/>
+      <w:lvlJc w:val="left"/>
+      <w:pPr>
+        <w:ind w:left="2880" w:hanging="360"/>
+      </w:pPr>
+    </w:lvl>
+    <w:lvl w:ilvl="4" w:tplc="10090019" w:tentative="1">
+      <w:start w:val="1"/>
+      <w:numFmt w:val="lowerLetter"/>
+      <w:lvlText w:val="%5."/>
+      <w:lvlJc w:val="left"/>
+      <w:pPr>
+        <w:ind w:left="3600" w:hanging="360"/>
+      </w:pPr>
+    </w:lvl>
+    <w:lvl w:ilvl="5" w:tplc="1009001B" w:tentative="1">
+      <w:start w:val="1"/>
+      <w:numFmt w:val="lowerRoman"/>
+      <w:lvlText w:val="%6."/>
+      <w:lvlJc w:val="right"/>
+      <w:pPr>
+        <w:ind w:left="4320" w:hanging="180"/>
+      </w:pPr>
+    </w:lvl>
+    <w:lvl w:ilvl="6" w:tplc="1009000F" w:tentative="1">
+      <w:start w:val="1"/>
+      <w:numFmt w:val="decimal"/>
+      <w:lvlText w:val="%7."/>
+      <w:lvlJc w:val="left"/>
+      <w:pPr>
+        <w:ind w:left="5040" w:hanging="360"/>
+      </w:pPr>
+    </w:lvl>
+    <w:lvl w:ilvl="7" w:tplc="10090019" w:tentative="1">
+      <w:start w:val="1"/>
+      <w:numFmt w:val="lowerLetter"/>
+      <w:lvlText w:val="%8."/>
+      <w:lvlJc w:val="left"/>
+      <w:pPr>
+        <w:ind w:left="5760" w:hanging="360"/>
+      </w:pPr>
+    </w:lvl>
+    <w:lvl w:ilvl="8" w:tplc="1009001B" w:tentative="1">
+      <w:start w:val="1"/>
+      <w:numFmt w:val="lowerRoman"/>
+      <w:lvlText w:val="%9."/>
+      <w:lvlJc w:val="right"/>
+      <w:pPr>
+        <w:ind w:left="6480" w:hanging="180"/>
+      </w:pPr>
+    </w:lvl>
+  </w:abstractNum>
+  <w:num w:numId="1">
+    <w:abstractNumId w:val="0"/>
+  </w:num>
+  <w:num w:numId="2">
+    <w:abstractNumId w:val="1"/>
+  </w:num>
+</w:numbering>
 </file>
 
 <file path=word/styles.xml><?xml version="1.0" encoding="utf-8"?>
@@ -3299,6 +3766,17 @@
     <w:semiHidden/>
     <w:unhideWhenUsed/>
   </w:style>
+  <w:style w:type="paragraph" w:styleId="ListParagraph">
+    <w:name w:val="List Paragraph"/>
+    <w:basedOn w:val="Normal"/>
+    <w:uiPriority w:val="34"/>
+    <w:qFormat/>
+    <w:rsid w:val="00FE12E0"/>
+    <w:pPr>
+      <w:ind w:left="720"/>
+      <w:contextualSpacing/>
+    </w:pPr>
+  </w:style>
 </w:styles>
 </file>
 

</xml_diff>